<commit_message>
Estrategia casi terminada (falta lo de que se guarde la tarjeta de cred, que todavia no lo hicimos
</commit_message>
<xml_diff>
--- a/estrategia.docx
+++ b/estrategia.docx
@@ -178,41 +178,74 @@
           <w:lang w:val="es-ES"/>
         </w:rPr>
       </w:pPr>
-      <w:r>
-        <w:rPr>
-          <w:rFonts w:asciiTheme="minorHAnsi" w:hAnsiTheme="minorHAnsi"/>
-          <w:sz w:val="32"/>
-          <w:szCs w:val="32"/>
-          <w:lang w:val="es-ES"/>
-        </w:rPr>
-        <w:t>INTEGRANTES:</w:t>
-      </w:r>
-    </w:p>
-    <w:p>
-      <w:pPr>
-        <w:spacing w:after="0"/>
-        <w:jc w:val="center"/>
-        <w:rPr>
-          <w:rFonts w:asciiTheme="minorHAnsi" w:hAnsiTheme="minorHAnsi"/>
-          <w:sz w:val="32"/>
-          <w:szCs w:val="32"/>
-          <w:lang w:val="es-ES"/>
-        </w:rPr>
-      </w:pPr>
     </w:p>
     <w:tbl>
       <w:tblPr>
-        <w:tblStyle w:val="Tablaconcuadrcula"/>
+        <w:tblStyle w:val="Listaclara"/>
         <w:tblW w:w="0" w:type="auto"/>
         <w:tblLook w:val="04A0"/>
       </w:tblPr>
       <w:tblGrid>
-        <w:gridCol w:w="4442"/>
-        <w:gridCol w:w="4278"/>
+        <w:gridCol w:w="4412"/>
+        <w:gridCol w:w="4308"/>
       </w:tblGrid>
       <w:tr>
+        <w:trPr>
+          <w:cnfStyle w:val="100000000000"/>
+        </w:trPr>
         <w:tc>
           <w:tcPr>
+            <w:cnfStyle w:val="001000000000"/>
+            <w:tcW w:w="4750" w:type="dxa"/>
+          </w:tcPr>
+          <w:p>
+            <w:pPr>
+              <w:jc w:val="center"/>
+              <w:rPr>
+                <w:rFonts w:asciiTheme="minorHAnsi" w:hAnsiTheme="minorHAnsi"/>
+                <w:color w:val="FFFFFF" w:themeColor="background1"/>
+                <w:sz w:val="32"/>
+                <w:szCs w:val="32"/>
+                <w:lang w:val="es-ES"/>
+              </w:rPr>
+            </w:pPr>
+            <w:r>
+              <w:rPr>
+                <w:rFonts w:asciiTheme="minorHAnsi" w:hAnsiTheme="minorHAnsi"/>
+                <w:color w:val="FFFFFF" w:themeColor="background1"/>
+                <w:sz w:val="32"/>
+                <w:szCs w:val="32"/>
+                <w:lang w:val="es-ES"/>
+              </w:rPr>
+              <w:t>INTEGRANTES:</w:t>
+            </w:r>
+          </w:p>
+        </w:tc>
+        <w:tc>
+          <w:tcPr>
+            <w:tcW w:w="4750" w:type="dxa"/>
+          </w:tcPr>
+          <w:p>
+            <w:pPr>
+              <w:cnfStyle w:val="100000000000"/>
+              <w:rPr>
+                <w:rFonts w:asciiTheme="minorHAnsi" w:hAnsiTheme="minorHAnsi"/>
+                <w:color w:val="FFFFFF" w:themeColor="background1"/>
+                <w:sz w:val="32"/>
+                <w:szCs w:val="32"/>
+                <w:lang w:val="es-ES"/>
+              </w:rPr>
+            </w:pPr>
+          </w:p>
+        </w:tc>
+      </w:tr>
+      <w:tr>
+        <w:trPr>
+          <w:cnfStyle w:val="000000100000"/>
+        </w:trPr>
+        <w:tc>
+          <w:tcPr>
+            <w:cnfStyle w:val="001000000000"/>
             <w:tcW w:w="4750" w:type="dxa"/>
           </w:tcPr>
           <w:p>
@@ -252,6 +285,7 @@
           </w:tcPr>
           <w:p>
             <w:pPr>
+              <w:cnfStyle w:val="000000100000"/>
               <w:rPr>
                 <w:rFonts w:asciiTheme="minorHAnsi" w:hAnsiTheme="minorHAnsi"/>
                 <w:sz w:val="32"/>
@@ -265,6 +299,7 @@
       <w:tr>
         <w:tc>
           <w:tcPr>
+            <w:cnfStyle w:val="001000000000"/>
             <w:tcW w:w="4750" w:type="dxa"/>
           </w:tcPr>
           <w:p>
@@ -293,6 +328,7 @@
           </w:tcPr>
           <w:p>
             <w:pPr>
+              <w:cnfStyle w:val="000000000000"/>
               <w:rPr>
                 <w:rFonts w:asciiTheme="minorHAnsi" w:hAnsiTheme="minorHAnsi"/>
                 <w:sz w:val="32"/>
@@ -304,8 +340,12 @@
         </w:tc>
       </w:tr>
       <w:tr>
+        <w:trPr>
+          <w:cnfStyle w:val="000000100000"/>
+        </w:trPr>
         <w:tc>
           <w:tcPr>
+            <w:cnfStyle w:val="001000000000"/>
             <w:tcW w:w="4750" w:type="dxa"/>
           </w:tcPr>
           <w:p>
@@ -334,6 +374,7 @@
           </w:tcPr>
           <w:p>
             <w:pPr>
+              <w:cnfStyle w:val="000000100000"/>
               <w:rPr>
                 <w:rFonts w:asciiTheme="minorHAnsi" w:hAnsiTheme="minorHAnsi"/>
                 <w:sz w:val="32"/>
@@ -341,12 +382,22 @@
                 <w:lang w:val="es-ES"/>
               </w:rPr>
             </w:pPr>
+            <w:r>
+              <w:rPr>
+                <w:rFonts w:asciiTheme="minorHAnsi" w:hAnsiTheme="minorHAnsi"/>
+                <w:sz w:val="32"/>
+                <w:szCs w:val="32"/>
+                <w:lang w:val="es-ES"/>
+              </w:rPr>
+              <w:t>143.911-0</w:t>
+            </w:r>
           </w:p>
         </w:tc>
       </w:tr>
       <w:tr>
         <w:tc>
           <w:tcPr>
+            <w:cnfStyle w:val="001000000000"/>
             <w:tcW w:w="4750" w:type="dxa"/>
           </w:tcPr>
           <w:p>
@@ -375,6 +426,7 @@
           </w:tcPr>
           <w:p>
             <w:pPr>
+              <w:cnfStyle w:val="000000000000"/>
               <w:rPr>
                 <w:rFonts w:asciiTheme="minorHAnsi" w:hAnsiTheme="minorHAnsi"/>
                 <w:sz w:val="32"/>
@@ -4523,28 +4575,557 @@
     </w:p>
     <w:p>
       <w:pPr>
-        <w:rPr>
-          <w:lang w:val="es-ES"/>
-        </w:rPr>
-      </w:pPr>
-    </w:p>
-    <w:p>
-      <w:pPr>
         <w:ind w:left="360"/>
         <w:rPr>
           <w:lang w:val="es-ES"/>
         </w:rPr>
       </w:pPr>
+    </w:p>
+    <w:p>
+      <w:pPr>
+        <w:pStyle w:val="Prrafodelista"/>
+        <w:numPr>
+          <w:ilvl w:val="0"/>
+          <w:numId w:val="4"/>
+        </w:numPr>
+        <w:rPr>
+          <w:lang w:val="es-ES"/>
+        </w:rPr>
+      </w:pPr>
+      <w:proofErr w:type="spellStart"/>
+      <w:r>
+        <w:rPr>
+          <w:lang w:val="es-ES"/>
+        </w:rPr>
+        <w:t>Item_Factura</w:t>
+      </w:r>
+      <w:proofErr w:type="spellEnd"/>
+    </w:p>
+    <w:p>
+      <w:pPr>
+        <w:rPr>
+          <w:lang w:val="es-ES"/>
+        </w:rPr>
+      </w:pPr>
       <w:r>
         <w:rPr>
           <w:lang w:val="es-ES"/>
         </w:rPr>
         <w:t xml:space="preserve"> </w:t>
       </w:r>
+      <w:r>
+        <w:rPr>
+          <w:lang w:val="es-ES"/>
+        </w:rPr>
+        <w:t>Atributos:</w:t>
+      </w:r>
+    </w:p>
+    <w:p>
+      <w:pPr>
+        <w:pStyle w:val="Prrafodelista"/>
+        <w:numPr>
+          <w:ilvl w:val="0"/>
+          <w:numId w:val="31"/>
+        </w:numPr>
+        <w:rPr>
+          <w:lang w:val="es-ES"/>
+        </w:rPr>
+      </w:pPr>
+      <w:r>
+        <w:rPr>
+          <w:lang w:val="es-ES"/>
+        </w:rPr>
+        <w:t>Id</w:t>
+      </w:r>
+    </w:p>
+    <w:p>
+      <w:pPr>
+        <w:pStyle w:val="Prrafodelista"/>
+        <w:numPr>
+          <w:ilvl w:val="0"/>
+          <w:numId w:val="31"/>
+        </w:numPr>
+        <w:rPr>
+          <w:lang w:val="es-ES"/>
+        </w:rPr>
+      </w:pPr>
+      <w:r>
+        <w:rPr>
+          <w:lang w:val="es-ES"/>
+        </w:rPr>
+        <w:t>Monto</w:t>
+      </w:r>
+    </w:p>
+    <w:p>
+      <w:pPr>
+        <w:pStyle w:val="Prrafodelista"/>
+        <w:numPr>
+          <w:ilvl w:val="0"/>
+          <w:numId w:val="31"/>
+        </w:numPr>
+        <w:rPr>
+          <w:lang w:val="es-ES"/>
+        </w:rPr>
+      </w:pPr>
+      <w:r>
+        <w:rPr>
+          <w:lang w:val="es-ES"/>
+        </w:rPr>
+        <w:t>Cantidad</w:t>
+      </w:r>
+    </w:p>
+    <w:p>
+      <w:pPr>
+        <w:pStyle w:val="Prrafodelista"/>
+        <w:numPr>
+          <w:ilvl w:val="0"/>
+          <w:numId w:val="31"/>
+        </w:numPr>
+        <w:rPr>
+          <w:lang w:val="es-ES"/>
+        </w:rPr>
+      </w:pPr>
+      <w:proofErr w:type="spellStart"/>
+      <w:r>
+        <w:rPr>
+          <w:lang w:val="es-ES"/>
+        </w:rPr>
+        <w:t>Pub_id</w:t>
+      </w:r>
+      <w:proofErr w:type="spellEnd"/>
+    </w:p>
+    <w:p>
+      <w:pPr>
+        <w:pStyle w:val="Prrafodelista"/>
+        <w:numPr>
+          <w:ilvl w:val="0"/>
+          <w:numId w:val="31"/>
+        </w:numPr>
+        <w:rPr>
+          <w:lang w:val="es-ES"/>
+        </w:rPr>
+      </w:pPr>
+      <w:proofErr w:type="spellStart"/>
+      <w:r>
+        <w:rPr>
+          <w:lang w:val="es-ES"/>
+        </w:rPr>
+        <w:t>Fac_id</w:t>
+      </w:r>
+      <w:proofErr w:type="spellEnd"/>
+    </w:p>
+    <w:p>
+      <w:pPr>
+        <w:rPr>
+          <w:lang w:val="es-ES"/>
+        </w:rPr>
+      </w:pPr>
+      <w:r>
+        <w:rPr>
+          <w:lang w:val="es-ES"/>
+        </w:rPr>
+        <w:t>Aclaraciones:</w:t>
+      </w:r>
+    </w:p>
+    <w:p>
+      <w:pPr>
+        <w:pStyle w:val="Prrafodelista"/>
+        <w:numPr>
+          <w:ilvl w:val="0"/>
+          <w:numId w:val="32"/>
+        </w:numPr>
+        <w:rPr>
+          <w:lang w:val="es-ES"/>
+        </w:rPr>
+      </w:pPr>
+      <w:r>
+        <w:rPr>
+          <w:lang w:val="es-ES"/>
+        </w:rPr>
+        <w:t xml:space="preserve">El ítem de una factura está asociado directamente a una publicación, pero puede haber varios objetos </w:t>
+      </w:r>
+      <w:proofErr w:type="spellStart"/>
+      <w:r>
+        <w:rPr>
+          <w:lang w:val="es-ES"/>
+        </w:rPr>
+        <w:t>Item_Factura</w:t>
+      </w:r>
+      <w:proofErr w:type="spellEnd"/>
+      <w:r>
+        <w:rPr>
+          <w:lang w:val="es-ES"/>
+        </w:rPr>
+        <w:t xml:space="preserve"> por publicación: por ejemplo, si cobro la comisión por una visibilidad, y además dos compras, la primera de tres productos y la segunda de dos, tendría tres </w:t>
+      </w:r>
+      <w:proofErr w:type="spellStart"/>
+      <w:r>
+        <w:rPr>
+          <w:lang w:val="es-ES"/>
+        </w:rPr>
+        <w:t>Items_Factura</w:t>
+      </w:r>
+      <w:proofErr w:type="spellEnd"/>
+      <w:r>
+        <w:rPr>
+          <w:lang w:val="es-ES"/>
+        </w:rPr>
+        <w:t xml:space="preserve"> diferentes. Por esto le agregamos un Id </w:t>
+      </w:r>
+      <w:proofErr w:type="spellStart"/>
+      <w:r>
+        <w:rPr>
+          <w:lang w:val="es-ES"/>
+        </w:rPr>
+        <w:t>autoincremental</w:t>
+      </w:r>
+      <w:proofErr w:type="spellEnd"/>
+      <w:r>
+        <w:rPr>
+          <w:lang w:val="es-ES"/>
+        </w:rPr>
+        <w:t xml:space="preserve"> como </w:t>
+      </w:r>
+      <w:proofErr w:type="spellStart"/>
+      <w:r>
+        <w:rPr>
+          <w:lang w:val="es-ES"/>
+        </w:rPr>
+        <w:t>primary</w:t>
+      </w:r>
+      <w:proofErr w:type="spellEnd"/>
+      <w:r>
+        <w:rPr>
+          <w:lang w:val="es-ES"/>
+        </w:rPr>
+        <w:t xml:space="preserve"> </w:t>
+      </w:r>
+      <w:proofErr w:type="spellStart"/>
+      <w:r>
+        <w:rPr>
+          <w:lang w:val="es-ES"/>
+        </w:rPr>
+        <w:t>key</w:t>
+      </w:r>
+      <w:proofErr w:type="spellEnd"/>
+      <w:r>
+        <w:rPr>
+          <w:lang w:val="es-ES"/>
+        </w:rPr>
+        <w:t>.</w:t>
+      </w:r>
+    </w:p>
+    <w:p>
+      <w:pPr>
+        <w:rPr>
+          <w:lang w:val="es-ES"/>
+        </w:rPr>
+      </w:pPr>
+    </w:p>
+    <w:p>
+      <w:pPr>
+        <w:pStyle w:val="Prrafodelista"/>
+        <w:numPr>
+          <w:ilvl w:val="0"/>
+          <w:numId w:val="4"/>
+        </w:numPr>
+        <w:rPr>
+          <w:b/>
+          <w:lang w:val="es-ES"/>
+        </w:rPr>
+      </w:pPr>
+      <w:r>
+        <w:rPr>
+          <w:b/>
+          <w:lang w:val="es-ES"/>
+        </w:rPr>
+        <w:lastRenderedPageBreak/>
+        <w:t>Factura</w:t>
+      </w:r>
+    </w:p>
+    <w:p>
+      <w:pPr>
+        <w:rPr>
+          <w:lang w:val="es-ES"/>
+        </w:rPr>
+      </w:pPr>
+      <w:r>
+        <w:rPr>
+          <w:lang w:val="es-ES"/>
+        </w:rPr>
+        <w:t>Atributos:</w:t>
+      </w:r>
+    </w:p>
+    <w:p>
+      <w:pPr>
+        <w:pStyle w:val="Prrafodelista"/>
+        <w:numPr>
+          <w:ilvl w:val="0"/>
+          <w:numId w:val="32"/>
+        </w:numPr>
+        <w:rPr>
+          <w:lang w:val="es-ES"/>
+        </w:rPr>
+      </w:pPr>
+      <w:r>
+        <w:rPr>
+          <w:lang w:val="es-ES"/>
+        </w:rPr>
+        <w:t>Id</w:t>
+      </w:r>
+    </w:p>
+    <w:p>
+      <w:pPr>
+        <w:pStyle w:val="Prrafodelista"/>
+        <w:numPr>
+          <w:ilvl w:val="0"/>
+          <w:numId w:val="32"/>
+        </w:numPr>
+        <w:rPr>
+          <w:lang w:val="es-ES"/>
+        </w:rPr>
+      </w:pPr>
+      <w:r>
+        <w:rPr>
+          <w:lang w:val="es-ES"/>
+        </w:rPr>
+        <w:t>Fecha</w:t>
+      </w:r>
+    </w:p>
+    <w:p>
+      <w:pPr>
+        <w:pStyle w:val="Prrafodelista"/>
+        <w:numPr>
+          <w:ilvl w:val="0"/>
+          <w:numId w:val="32"/>
+        </w:numPr>
+        <w:rPr>
+          <w:lang w:val="es-ES"/>
+        </w:rPr>
+      </w:pPr>
+      <w:r>
+        <w:rPr>
+          <w:lang w:val="es-ES"/>
+        </w:rPr>
+        <w:t>Total</w:t>
+      </w:r>
+    </w:p>
+    <w:p>
+      <w:pPr>
+        <w:pStyle w:val="Prrafodelista"/>
+        <w:numPr>
+          <w:ilvl w:val="0"/>
+          <w:numId w:val="32"/>
+        </w:numPr>
+        <w:rPr>
+          <w:lang w:val="es-ES"/>
+        </w:rPr>
+      </w:pPr>
+      <w:proofErr w:type="spellStart"/>
+      <w:r>
+        <w:rPr>
+          <w:lang w:val="es-ES"/>
+        </w:rPr>
+        <w:t>Usu_id</w:t>
+      </w:r>
+      <w:proofErr w:type="spellEnd"/>
+    </w:p>
+    <w:p>
+      <w:pPr>
+        <w:pStyle w:val="Prrafodelista"/>
+        <w:numPr>
+          <w:ilvl w:val="0"/>
+          <w:numId w:val="32"/>
+        </w:numPr>
+        <w:rPr>
+          <w:lang w:val="es-ES"/>
+        </w:rPr>
+      </w:pPr>
+      <w:proofErr w:type="spellStart"/>
+      <w:r>
+        <w:rPr>
+          <w:lang w:val="es-ES"/>
+        </w:rPr>
+        <w:t>Forma_id</w:t>
+      </w:r>
+      <w:proofErr w:type="spellEnd"/>
+    </w:p>
+    <w:p>
+      <w:pPr>
+        <w:rPr>
+          <w:lang w:val="es-ES"/>
+        </w:rPr>
+      </w:pPr>
+      <w:r>
+        <w:rPr>
+          <w:lang w:val="es-ES"/>
+        </w:rPr>
+        <w:t>Aclaraciones:</w:t>
+      </w:r>
+    </w:p>
+    <w:p>
+      <w:pPr>
+        <w:pStyle w:val="Prrafodelista"/>
+        <w:numPr>
+          <w:ilvl w:val="0"/>
+          <w:numId w:val="33"/>
+        </w:numPr>
+        <w:rPr>
+          <w:lang w:val="es-ES"/>
+        </w:rPr>
+      </w:pPr>
+      <w:r>
+        <w:rPr>
+          <w:lang w:val="es-ES"/>
+        </w:rPr>
+        <w:t xml:space="preserve">El campo Total está </w:t>
+      </w:r>
+      <w:proofErr w:type="spellStart"/>
+      <w:r>
+        <w:rPr>
+          <w:lang w:val="es-ES"/>
+        </w:rPr>
+        <w:t>desnormalizado</w:t>
+      </w:r>
+      <w:proofErr w:type="spellEnd"/>
+      <w:r>
+        <w:rPr>
+          <w:lang w:val="es-ES"/>
+        </w:rPr>
+        <w:t xml:space="preserve">. Siempre va a tener que coincidir con la suma de los montos de los </w:t>
+      </w:r>
+      <w:proofErr w:type="spellStart"/>
+      <w:r>
+        <w:rPr>
+          <w:lang w:val="es-ES"/>
+        </w:rPr>
+        <w:t>ítem_factura</w:t>
+      </w:r>
+      <w:proofErr w:type="spellEnd"/>
+      <w:r>
+        <w:rPr>
+          <w:lang w:val="es-ES"/>
+        </w:rPr>
+        <w:t xml:space="preserve"> pertenecientes a la factura. Nos pareció conveniente dejarlo </w:t>
+      </w:r>
+      <w:proofErr w:type="spellStart"/>
+      <w:r>
+        <w:rPr>
+          <w:lang w:val="es-ES"/>
+        </w:rPr>
+        <w:t>desnormalizado</w:t>
+      </w:r>
+      <w:proofErr w:type="spellEnd"/>
+      <w:r>
+        <w:rPr>
+          <w:lang w:val="es-ES"/>
+        </w:rPr>
+        <w:t xml:space="preserve"> ya que se necesita consultar, por ejemplo, los clientes que tuvieron mayor facturación, para lo cual se necesita calcular el total de facturación de cada cliente. Dicho procedimiento es mucho más costoso si tenemos que recorrer todos los ítems de la factura.</w:t>
+      </w:r>
+    </w:p>
+    <w:p>
+      <w:pPr>
+        <w:pStyle w:val="Prrafodelista"/>
+        <w:numPr>
+          <w:ilvl w:val="0"/>
+          <w:numId w:val="33"/>
+        </w:numPr>
+        <w:rPr>
+          <w:lang w:val="es-ES"/>
+        </w:rPr>
+      </w:pPr>
+      <w:r>
+        <w:rPr>
+          <w:lang w:val="es-ES"/>
+        </w:rPr>
+        <w:t xml:space="preserve">Por el mismo motivo, decidimos crear el campo </w:t>
+      </w:r>
+      <w:proofErr w:type="spellStart"/>
+      <w:r>
+        <w:rPr>
+          <w:lang w:val="es-ES"/>
+        </w:rPr>
+        <w:t>usu_id</w:t>
+      </w:r>
+      <w:proofErr w:type="spellEnd"/>
+      <w:r>
+        <w:rPr>
+          <w:lang w:val="es-ES"/>
+        </w:rPr>
+        <w:t xml:space="preserve">, aunque se puede llegar a </w:t>
+      </w:r>
+      <w:proofErr w:type="spellStart"/>
+      <w:r>
+        <w:rPr>
+          <w:lang w:val="es-ES"/>
+        </w:rPr>
+        <w:t>el</w:t>
+      </w:r>
+      <w:proofErr w:type="spellEnd"/>
+      <w:r>
+        <w:rPr>
+          <w:lang w:val="es-ES"/>
+        </w:rPr>
+        <w:t xml:space="preserve"> (usuario al que le facturamos) a través de cualquier ítem de la factura, relacionándolo con la publicación. Esto sería mucho más costoso que si repetimos el campo </w:t>
+      </w:r>
+      <w:proofErr w:type="spellStart"/>
+      <w:r>
+        <w:rPr>
+          <w:lang w:val="es-ES"/>
+        </w:rPr>
+        <w:t>usu_id</w:t>
+      </w:r>
+      <w:proofErr w:type="spellEnd"/>
+      <w:r>
+        <w:rPr>
+          <w:lang w:val="es-ES"/>
+        </w:rPr>
+        <w:t xml:space="preserve"> en la entidad Factura.</w:t>
+      </w:r>
+    </w:p>
+    <w:p>
+      <w:pPr>
+        <w:pStyle w:val="Prrafodelista"/>
+        <w:numPr>
+          <w:ilvl w:val="0"/>
+          <w:numId w:val="33"/>
+        </w:numPr>
+        <w:rPr>
+          <w:lang w:val="es-ES"/>
+        </w:rPr>
+      </w:pPr>
+      <w:proofErr w:type="spellStart"/>
+      <w:r>
+        <w:rPr>
+          <w:lang w:val="es-ES"/>
+        </w:rPr>
+        <w:t>Forma_Id</w:t>
+      </w:r>
+      <w:proofErr w:type="spellEnd"/>
+      <w:r>
+        <w:rPr>
+          <w:lang w:val="es-ES"/>
+        </w:rPr>
+        <w:t xml:space="preserve"> referencia a la forma de pago elegida por el usuario.</w:t>
+      </w:r>
+    </w:p>
+    <w:p>
+      <w:pPr>
+        <w:rPr>
+          <w:lang w:val="es-ES"/>
+        </w:rPr>
+      </w:pPr>
     </w:p>
     <w:p>
       <w:pPr>
         <w:ind w:left="360"/>
+        <w:rPr>
+          <w:lang w:val="es-ES"/>
+        </w:rPr>
+      </w:pPr>
+    </w:p>
+    <w:p>
+      <w:pPr>
         <w:rPr>
           <w:lang w:val="es-ES"/>
         </w:rPr>
@@ -5023,6 +5604,232 @@
     </w:lvl>
   </w:abstractNum>
   <w:abstractNum w:abstractNumId="4">
+    <w:nsid w:val="170967C8"/>
+    <w:multiLevelType w:val="hybridMultilevel"/>
+    <w:tmpl w:val="8C5AD680"/>
+    <w:lvl w:ilvl="0" w:tplc="0C0A0001">
+      <w:start w:val="1"/>
+      <w:numFmt w:val="bullet"/>
+      <w:lvlText w:val=""/>
+      <w:lvlJc w:val="left"/>
+      <w:pPr>
+        <w:ind w:left="720" w:hanging="360"/>
+      </w:pPr>
+      <w:rPr>
+        <w:rFonts w:ascii="Symbol" w:hAnsi="Symbol" w:hint="default"/>
+      </w:rPr>
+    </w:lvl>
+    <w:lvl w:ilvl="1" w:tplc="0C0A0003" w:tentative="1">
+      <w:start w:val="1"/>
+      <w:numFmt w:val="bullet"/>
+      <w:lvlText w:val="o"/>
+      <w:lvlJc w:val="left"/>
+      <w:pPr>
+        <w:ind w:left="1440" w:hanging="360"/>
+      </w:pPr>
+      <w:rPr>
+        <w:rFonts w:ascii="Courier New" w:hAnsi="Courier New" w:cs="Courier New" w:hint="default"/>
+      </w:rPr>
+    </w:lvl>
+    <w:lvl w:ilvl="2" w:tplc="0C0A0005" w:tentative="1">
+      <w:start w:val="1"/>
+      <w:numFmt w:val="bullet"/>
+      <w:lvlText w:val=""/>
+      <w:lvlJc w:val="left"/>
+      <w:pPr>
+        <w:ind w:left="2160" w:hanging="360"/>
+      </w:pPr>
+      <w:rPr>
+        <w:rFonts w:ascii="Wingdings" w:hAnsi="Wingdings" w:hint="default"/>
+      </w:rPr>
+    </w:lvl>
+    <w:lvl w:ilvl="3" w:tplc="0C0A0001" w:tentative="1">
+      <w:start w:val="1"/>
+      <w:numFmt w:val="bullet"/>
+      <w:lvlText w:val=""/>
+      <w:lvlJc w:val="left"/>
+      <w:pPr>
+        <w:ind w:left="2880" w:hanging="360"/>
+      </w:pPr>
+      <w:rPr>
+        <w:rFonts w:ascii="Symbol" w:hAnsi="Symbol" w:hint="default"/>
+      </w:rPr>
+    </w:lvl>
+    <w:lvl w:ilvl="4" w:tplc="0C0A0003" w:tentative="1">
+      <w:start w:val="1"/>
+      <w:numFmt w:val="bullet"/>
+      <w:lvlText w:val="o"/>
+      <w:lvlJc w:val="left"/>
+      <w:pPr>
+        <w:ind w:left="3600" w:hanging="360"/>
+      </w:pPr>
+      <w:rPr>
+        <w:rFonts w:ascii="Courier New" w:hAnsi="Courier New" w:cs="Courier New" w:hint="default"/>
+      </w:rPr>
+    </w:lvl>
+    <w:lvl w:ilvl="5" w:tplc="0C0A0005" w:tentative="1">
+      <w:start w:val="1"/>
+      <w:numFmt w:val="bullet"/>
+      <w:lvlText w:val=""/>
+      <w:lvlJc w:val="left"/>
+      <w:pPr>
+        <w:ind w:left="4320" w:hanging="360"/>
+      </w:pPr>
+      <w:rPr>
+        <w:rFonts w:ascii="Wingdings" w:hAnsi="Wingdings" w:hint="default"/>
+      </w:rPr>
+    </w:lvl>
+    <w:lvl w:ilvl="6" w:tplc="0C0A0001" w:tentative="1">
+      <w:start w:val="1"/>
+      <w:numFmt w:val="bullet"/>
+      <w:lvlText w:val=""/>
+      <w:lvlJc w:val="left"/>
+      <w:pPr>
+        <w:ind w:left="5040" w:hanging="360"/>
+      </w:pPr>
+      <w:rPr>
+        <w:rFonts w:ascii="Symbol" w:hAnsi="Symbol" w:hint="default"/>
+      </w:rPr>
+    </w:lvl>
+    <w:lvl w:ilvl="7" w:tplc="0C0A0003" w:tentative="1">
+      <w:start w:val="1"/>
+      <w:numFmt w:val="bullet"/>
+      <w:lvlText w:val="o"/>
+      <w:lvlJc w:val="left"/>
+      <w:pPr>
+        <w:ind w:left="5760" w:hanging="360"/>
+      </w:pPr>
+      <w:rPr>
+        <w:rFonts w:ascii="Courier New" w:hAnsi="Courier New" w:cs="Courier New" w:hint="default"/>
+      </w:rPr>
+    </w:lvl>
+    <w:lvl w:ilvl="8" w:tplc="0C0A0005" w:tentative="1">
+      <w:start w:val="1"/>
+      <w:numFmt w:val="bullet"/>
+      <w:lvlText w:val=""/>
+      <w:lvlJc w:val="left"/>
+      <w:pPr>
+        <w:ind w:left="6480" w:hanging="360"/>
+      </w:pPr>
+      <w:rPr>
+        <w:rFonts w:ascii="Wingdings" w:hAnsi="Wingdings" w:hint="default"/>
+      </w:rPr>
+    </w:lvl>
+  </w:abstractNum>
+  <w:abstractNum w:abstractNumId="5">
+    <w:nsid w:val="1F007D97"/>
+    <w:multiLevelType w:val="hybridMultilevel"/>
+    <w:tmpl w:val="D28E1C1E"/>
+    <w:lvl w:ilvl="0" w:tplc="0C0A0001">
+      <w:start w:val="1"/>
+      <w:numFmt w:val="bullet"/>
+      <w:lvlText w:val=""/>
+      <w:lvlJc w:val="left"/>
+      <w:pPr>
+        <w:ind w:left="720" w:hanging="360"/>
+      </w:pPr>
+      <w:rPr>
+        <w:rFonts w:ascii="Symbol" w:hAnsi="Symbol" w:hint="default"/>
+      </w:rPr>
+    </w:lvl>
+    <w:lvl w:ilvl="1" w:tplc="0C0A0003" w:tentative="1">
+      <w:start w:val="1"/>
+      <w:numFmt w:val="bullet"/>
+      <w:lvlText w:val="o"/>
+      <w:lvlJc w:val="left"/>
+      <w:pPr>
+        <w:ind w:left="1440" w:hanging="360"/>
+      </w:pPr>
+      <w:rPr>
+        <w:rFonts w:ascii="Courier New" w:hAnsi="Courier New" w:cs="Courier New" w:hint="default"/>
+      </w:rPr>
+    </w:lvl>
+    <w:lvl w:ilvl="2" w:tplc="0C0A0005" w:tentative="1">
+      <w:start w:val="1"/>
+      <w:numFmt w:val="bullet"/>
+      <w:lvlText w:val=""/>
+      <w:lvlJc w:val="left"/>
+      <w:pPr>
+        <w:ind w:left="2160" w:hanging="360"/>
+      </w:pPr>
+      <w:rPr>
+        <w:rFonts w:ascii="Wingdings" w:hAnsi="Wingdings" w:hint="default"/>
+      </w:rPr>
+    </w:lvl>
+    <w:lvl w:ilvl="3" w:tplc="0C0A0001" w:tentative="1">
+      <w:start w:val="1"/>
+      <w:numFmt w:val="bullet"/>
+      <w:lvlText w:val=""/>
+      <w:lvlJc w:val="left"/>
+      <w:pPr>
+        <w:ind w:left="2880" w:hanging="360"/>
+      </w:pPr>
+      <w:rPr>
+        <w:rFonts w:ascii="Symbol" w:hAnsi="Symbol" w:hint="default"/>
+      </w:rPr>
+    </w:lvl>
+    <w:lvl w:ilvl="4" w:tplc="0C0A0003" w:tentative="1">
+      <w:start w:val="1"/>
+      <w:numFmt w:val="bullet"/>
+      <w:lvlText w:val="o"/>
+      <w:lvlJc w:val="left"/>
+      <w:pPr>
+        <w:ind w:left="3600" w:hanging="360"/>
+      </w:pPr>
+      <w:rPr>
+        <w:rFonts w:ascii="Courier New" w:hAnsi="Courier New" w:cs="Courier New" w:hint="default"/>
+      </w:rPr>
+    </w:lvl>
+    <w:lvl w:ilvl="5" w:tplc="0C0A0005" w:tentative="1">
+      <w:start w:val="1"/>
+      <w:numFmt w:val="bullet"/>
+      <w:lvlText w:val=""/>
+      <w:lvlJc w:val="left"/>
+      <w:pPr>
+        <w:ind w:left="4320" w:hanging="360"/>
+      </w:pPr>
+      <w:rPr>
+        <w:rFonts w:ascii="Wingdings" w:hAnsi="Wingdings" w:hint="default"/>
+      </w:rPr>
+    </w:lvl>
+    <w:lvl w:ilvl="6" w:tplc="0C0A0001" w:tentative="1">
+      <w:start w:val="1"/>
+      <w:numFmt w:val="bullet"/>
+      <w:lvlText w:val=""/>
+      <w:lvlJc w:val="left"/>
+      <w:pPr>
+        <w:ind w:left="5040" w:hanging="360"/>
+      </w:pPr>
+      <w:rPr>
+        <w:rFonts w:ascii="Symbol" w:hAnsi="Symbol" w:hint="default"/>
+      </w:rPr>
+    </w:lvl>
+    <w:lvl w:ilvl="7" w:tplc="0C0A0003" w:tentative="1">
+      <w:start w:val="1"/>
+      <w:numFmt w:val="bullet"/>
+      <w:lvlText w:val="o"/>
+      <w:lvlJc w:val="left"/>
+      <w:pPr>
+        <w:ind w:left="5760" w:hanging="360"/>
+      </w:pPr>
+      <w:rPr>
+        <w:rFonts w:ascii="Courier New" w:hAnsi="Courier New" w:cs="Courier New" w:hint="default"/>
+      </w:rPr>
+    </w:lvl>
+    <w:lvl w:ilvl="8" w:tplc="0C0A0005" w:tentative="1">
+      <w:start w:val="1"/>
+      <w:numFmt w:val="bullet"/>
+      <w:lvlText w:val=""/>
+      <w:lvlJc w:val="left"/>
+      <w:pPr>
+        <w:ind w:left="6480" w:hanging="360"/>
+      </w:pPr>
+      <w:rPr>
+        <w:rFonts w:ascii="Wingdings" w:hAnsi="Wingdings" w:hint="default"/>
+      </w:rPr>
+    </w:lvl>
+  </w:abstractNum>
+  <w:abstractNum w:abstractNumId="6">
     <w:nsid w:val="1F02417F"/>
     <w:multiLevelType w:val="hybridMultilevel"/>
     <w:tmpl w:val="97E84554"/>
@@ -5135,7 +5942,7 @@
       </w:rPr>
     </w:lvl>
   </w:abstractNum>
-  <w:abstractNum w:abstractNumId="5">
+  <w:abstractNum w:abstractNumId="7">
     <w:nsid w:val="210A2ABF"/>
     <w:multiLevelType w:val="hybridMultilevel"/>
     <w:tmpl w:val="55E244DE"/>
@@ -5248,7 +6055,7 @@
       </w:rPr>
     </w:lvl>
   </w:abstractNum>
-  <w:abstractNum w:abstractNumId="6">
+  <w:abstractNum w:abstractNumId="8">
     <w:nsid w:val="22181E0B"/>
     <w:multiLevelType w:val="hybridMultilevel"/>
     <w:tmpl w:val="55CCF8A6"/>
@@ -5361,7 +6168,7 @@
       </w:rPr>
     </w:lvl>
   </w:abstractNum>
-  <w:abstractNum w:abstractNumId="7">
+  <w:abstractNum w:abstractNumId="9">
     <w:nsid w:val="298D3CCC"/>
     <w:multiLevelType w:val="hybridMultilevel"/>
     <w:tmpl w:val="3E5255B0"/>
@@ -5474,7 +6281,7 @@
       </w:rPr>
     </w:lvl>
   </w:abstractNum>
-  <w:abstractNum w:abstractNumId="8">
+  <w:abstractNum w:abstractNumId="10">
     <w:nsid w:val="31CF00AE"/>
     <w:multiLevelType w:val="hybridMultilevel"/>
     <w:tmpl w:val="B4B882F6"/>
@@ -5587,7 +6394,7 @@
       </w:rPr>
     </w:lvl>
   </w:abstractNum>
-  <w:abstractNum w:abstractNumId="9">
+  <w:abstractNum w:abstractNumId="11">
     <w:nsid w:val="35D264C0"/>
     <w:multiLevelType w:val="hybridMultilevel"/>
     <w:tmpl w:val="AF3040CC"/>
@@ -5700,7 +6507,7 @@
       </w:rPr>
     </w:lvl>
   </w:abstractNum>
-  <w:abstractNum w:abstractNumId="10">
+  <w:abstractNum w:abstractNumId="12">
     <w:nsid w:val="364F2634"/>
     <w:multiLevelType w:val="hybridMultilevel"/>
     <w:tmpl w:val="4DB467FC"/>
@@ -5813,7 +6620,7 @@
       </w:rPr>
     </w:lvl>
   </w:abstractNum>
-  <w:abstractNum w:abstractNumId="11">
+  <w:abstractNum w:abstractNumId="13">
     <w:nsid w:val="36540523"/>
     <w:multiLevelType w:val="hybridMultilevel"/>
     <w:tmpl w:val="9CCEF866"/>
@@ -5902,7 +6709,7 @@
       </w:pPr>
     </w:lvl>
   </w:abstractNum>
-  <w:abstractNum w:abstractNumId="12">
+  <w:abstractNum w:abstractNumId="14">
     <w:nsid w:val="376E41CD"/>
     <w:multiLevelType w:val="hybridMultilevel"/>
     <w:tmpl w:val="3D24DE36"/>
@@ -6015,7 +6822,7 @@
       </w:rPr>
     </w:lvl>
   </w:abstractNum>
-  <w:abstractNum w:abstractNumId="13">
+  <w:abstractNum w:abstractNumId="15">
     <w:nsid w:val="3E766764"/>
     <w:multiLevelType w:val="hybridMultilevel"/>
     <w:tmpl w:val="8E141974"/>
@@ -6128,10 +6935,10 @@
       </w:rPr>
     </w:lvl>
   </w:abstractNum>
-  <w:abstractNum w:abstractNumId="14">
+  <w:abstractNum w:abstractNumId="16">
     <w:nsid w:val="493E16E7"/>
     <w:multiLevelType w:val="hybridMultilevel"/>
-    <w:tmpl w:val="BFB2836C"/>
+    <w:tmpl w:val="DEF4CDEC"/>
     <w:lvl w:ilvl="0" w:tplc="0C0A0001">
       <w:start w:val="1"/>
       <w:numFmt w:val="bullet"/>
@@ -6241,7 +7048,7 @@
       </w:rPr>
     </w:lvl>
   </w:abstractNum>
-  <w:abstractNum w:abstractNumId="15">
+  <w:abstractNum w:abstractNumId="17">
     <w:nsid w:val="4B831F53"/>
     <w:multiLevelType w:val="hybridMultilevel"/>
     <w:tmpl w:val="D298BE58"/>
@@ -6354,7 +7161,7 @@
       </w:rPr>
     </w:lvl>
   </w:abstractNum>
-  <w:abstractNum w:abstractNumId="16">
+  <w:abstractNum w:abstractNumId="18">
     <w:nsid w:val="516F5912"/>
     <w:multiLevelType w:val="hybridMultilevel"/>
     <w:tmpl w:val="A68CD538"/>
@@ -6467,7 +7274,7 @@
       </w:rPr>
     </w:lvl>
   </w:abstractNum>
-  <w:abstractNum w:abstractNumId="17">
+  <w:abstractNum w:abstractNumId="19">
     <w:nsid w:val="542A0C5D"/>
     <w:multiLevelType w:val="hybridMultilevel"/>
     <w:tmpl w:val="1D522346"/>
@@ -6556,7 +7363,7 @@
       </w:pPr>
     </w:lvl>
   </w:abstractNum>
-  <w:abstractNum w:abstractNumId="18">
+  <w:abstractNum w:abstractNumId="20">
     <w:nsid w:val="56B768E2"/>
     <w:multiLevelType w:val="hybridMultilevel"/>
     <w:tmpl w:val="F17EF990"/>
@@ -6642,7 +7449,7 @@
       </w:pPr>
     </w:lvl>
   </w:abstractNum>
-  <w:abstractNum w:abstractNumId="19">
+  <w:abstractNum w:abstractNumId="21">
     <w:nsid w:val="5A91393B"/>
     <w:multiLevelType w:val="hybridMultilevel"/>
     <w:tmpl w:val="8B1C44F6"/>
@@ -6755,7 +7562,7 @@
       </w:rPr>
     </w:lvl>
   </w:abstractNum>
-  <w:abstractNum w:abstractNumId="20">
+  <w:abstractNum w:abstractNumId="22">
     <w:nsid w:val="5CB135ED"/>
     <w:multiLevelType w:val="hybridMultilevel"/>
     <w:tmpl w:val="27184774"/>
@@ -6868,7 +7675,7 @@
       </w:rPr>
     </w:lvl>
   </w:abstractNum>
-  <w:abstractNum w:abstractNumId="21">
+  <w:abstractNum w:abstractNumId="23">
     <w:nsid w:val="626E5AE6"/>
     <w:multiLevelType w:val="hybridMultilevel"/>
     <w:tmpl w:val="D31C770A"/>
@@ -6981,7 +7788,7 @@
       </w:rPr>
     </w:lvl>
   </w:abstractNum>
-  <w:abstractNum w:abstractNumId="22">
+  <w:abstractNum w:abstractNumId="24">
     <w:nsid w:val="65B3598E"/>
     <w:multiLevelType w:val="hybridMultilevel"/>
     <w:tmpl w:val="D1D6A796"/>
@@ -7094,7 +7901,7 @@
       </w:rPr>
     </w:lvl>
   </w:abstractNum>
-  <w:abstractNum w:abstractNumId="23">
+  <w:abstractNum w:abstractNumId="25">
     <w:nsid w:val="6780625A"/>
     <w:multiLevelType w:val="hybridMultilevel"/>
     <w:tmpl w:val="E00A97EE"/>
@@ -7207,7 +8014,7 @@
       </w:rPr>
     </w:lvl>
   </w:abstractNum>
-  <w:abstractNum w:abstractNumId="24">
+  <w:abstractNum w:abstractNumId="26">
     <w:nsid w:val="6AA1798A"/>
     <w:multiLevelType w:val="hybridMultilevel"/>
     <w:tmpl w:val="C6E606EA"/>
@@ -7320,7 +8127,7 @@
       </w:rPr>
     </w:lvl>
   </w:abstractNum>
-  <w:abstractNum w:abstractNumId="25">
+  <w:abstractNum w:abstractNumId="27">
     <w:nsid w:val="6DB33E3D"/>
     <w:multiLevelType w:val="hybridMultilevel"/>
     <w:tmpl w:val="9B687EE6"/>
@@ -7433,7 +8240,7 @@
       </w:rPr>
     </w:lvl>
   </w:abstractNum>
-  <w:abstractNum w:abstractNumId="26">
+  <w:abstractNum w:abstractNumId="28">
     <w:nsid w:val="6E0C1018"/>
     <w:multiLevelType w:val="hybridMultilevel"/>
     <w:tmpl w:val="5C1634D2"/>
@@ -7546,7 +8353,7 @@
       </w:rPr>
     </w:lvl>
   </w:abstractNum>
-  <w:abstractNum w:abstractNumId="27">
+  <w:abstractNum w:abstractNumId="29">
     <w:nsid w:val="70467C0E"/>
     <w:multiLevelType w:val="hybridMultilevel"/>
     <w:tmpl w:val="06B4859A"/>
@@ -7659,7 +8466,7 @@
       </w:rPr>
     </w:lvl>
   </w:abstractNum>
-  <w:abstractNum w:abstractNumId="28">
+  <w:abstractNum w:abstractNumId="30">
     <w:nsid w:val="72823473"/>
     <w:multiLevelType w:val="hybridMultilevel"/>
     <w:tmpl w:val="D49AC78C"/>
@@ -7772,7 +8579,7 @@
       </w:rPr>
     </w:lvl>
   </w:abstractNum>
-  <w:abstractNum w:abstractNumId="29">
+  <w:abstractNum w:abstractNumId="31">
     <w:nsid w:val="749C4855"/>
     <w:multiLevelType w:val="hybridMultilevel"/>
     <w:tmpl w:val="B4023D18"/>
@@ -7885,7 +8692,7 @@
       </w:rPr>
     </w:lvl>
   </w:abstractNum>
-  <w:abstractNum w:abstractNumId="30">
+  <w:abstractNum w:abstractNumId="32">
     <w:nsid w:val="77303186"/>
     <w:multiLevelType w:val="hybridMultilevel"/>
     <w:tmpl w:val="2E142E00"/>
@@ -7999,97 +8806,103 @@
     </w:lvl>
   </w:abstractNum>
   <w:num w:numId="1">
+    <w:abstractNumId w:val="10"/>
+  </w:num>
+  <w:num w:numId="2">
+    <w:abstractNumId w:val="31"/>
+  </w:num>
+  <w:num w:numId="3">
+    <w:abstractNumId w:val="7"/>
+  </w:num>
+  <w:num w:numId="4">
+    <w:abstractNumId w:val="13"/>
+  </w:num>
+  <w:num w:numId="5">
+    <w:abstractNumId w:val="32"/>
+  </w:num>
+  <w:num w:numId="6">
+    <w:abstractNumId w:val="30"/>
+  </w:num>
+  <w:num w:numId="7">
     <w:abstractNumId w:val="8"/>
   </w:num>
-  <w:num w:numId="2">
-    <w:abstractNumId w:val="29"/>
-  </w:num>
-  <w:num w:numId="3">
-    <w:abstractNumId w:val="5"/>
-  </w:num>
-  <w:num w:numId="4">
+  <w:num w:numId="8">
     <w:abstractNumId w:val="11"/>
-  </w:num>
-  <w:num w:numId="5">
-    <w:abstractNumId w:val="30"/>
-  </w:num>
-  <w:num w:numId="6">
-    <w:abstractNumId w:val="28"/>
-  </w:num>
-  <w:num w:numId="7">
-    <w:abstractNumId w:val="6"/>
-  </w:num>
-  <w:num w:numId="8">
-    <w:abstractNumId w:val="9"/>
   </w:num>
   <w:num w:numId="9">
     <w:abstractNumId w:val="2"/>
   </w:num>
   <w:num w:numId="10">
-    <w:abstractNumId w:val="17"/>
+    <w:abstractNumId w:val="19"/>
   </w:num>
   <w:num w:numId="11">
-    <w:abstractNumId w:val="18"/>
+    <w:abstractNumId w:val="20"/>
   </w:num>
   <w:num w:numId="12">
     <w:abstractNumId w:val="3"/>
   </w:num>
   <w:num w:numId="13">
-    <w:abstractNumId w:val="25"/>
+    <w:abstractNumId w:val="27"/>
   </w:num>
   <w:num w:numId="14">
-    <w:abstractNumId w:val="26"/>
+    <w:abstractNumId w:val="28"/>
   </w:num>
   <w:num w:numId="15">
-    <w:abstractNumId w:val="16"/>
+    <w:abstractNumId w:val="18"/>
   </w:num>
   <w:num w:numId="16">
     <w:abstractNumId w:val="1"/>
   </w:num>
   <w:num w:numId="17">
-    <w:abstractNumId w:val="19"/>
+    <w:abstractNumId w:val="21"/>
   </w:num>
   <w:num w:numId="18">
-    <w:abstractNumId w:val="7"/>
+    <w:abstractNumId w:val="9"/>
   </w:num>
   <w:num w:numId="19">
-    <w:abstractNumId w:val="22"/>
+    <w:abstractNumId w:val="24"/>
   </w:num>
   <w:num w:numId="20">
-    <w:abstractNumId w:val="27"/>
+    <w:abstractNumId w:val="29"/>
   </w:num>
   <w:num w:numId="21">
     <w:abstractNumId w:val="0"/>
   </w:num>
   <w:num w:numId="22">
-    <w:abstractNumId w:val="21"/>
+    <w:abstractNumId w:val="23"/>
   </w:num>
   <w:num w:numId="23">
-    <w:abstractNumId w:val="13"/>
+    <w:abstractNumId w:val="15"/>
   </w:num>
   <w:num w:numId="24">
-    <w:abstractNumId w:val="15"/>
+    <w:abstractNumId w:val="17"/>
   </w:num>
   <w:num w:numId="25">
-    <w:abstractNumId w:val="24"/>
+    <w:abstractNumId w:val="26"/>
   </w:num>
   <w:num w:numId="26">
-    <w:abstractNumId w:val="20"/>
+    <w:abstractNumId w:val="22"/>
   </w:num>
   <w:num w:numId="27">
-    <w:abstractNumId w:val="23"/>
+    <w:abstractNumId w:val="25"/>
   </w:num>
   <w:num w:numId="28">
+    <w:abstractNumId w:val="14"/>
+  </w:num>
+  <w:num w:numId="29">
     <w:abstractNumId w:val="12"/>
   </w:num>
-  <w:num w:numId="29">
-    <w:abstractNumId w:val="10"/>
+  <w:num w:numId="30">
+    <w:abstractNumId w:val="6"/>
   </w:num>
-  <w:num w:numId="30">
+  <w:num w:numId="31">
+    <w:abstractNumId w:val="16"/>
+  </w:num>
+  <w:num w:numId="32">
     <w:abstractNumId w:val="4"/>
   </w:num>
-  <w:num w:numId="31">
-    <w:abstractNumId w:val="14"/>
+  <w:num w:numId="33">
+    <w:abstractNumId w:val="5"/>
   </w:num>
 </w:numbering>
 </file>
@@ -8327,6 +9140,201 @@
       <w:ind w:left="720"/>
       <w:contextualSpacing/>
     </w:pPr>
+  </w:style>
+  <w:style w:type="table" w:styleId="Sombreadoclaro-nfasis2">
+    <w:name w:val="Light Shading Accent 2"/>
+    <w:basedOn w:val="Tablanormal"/>
+    <w:uiPriority w:val="60"/>
+    <w:rsid w:val="003F438B"/>
+    <w:pPr>
+      <w:spacing w:after="0" w:line="240" w:lineRule="auto"/>
+    </w:pPr>
+    <w:rPr>
+      <w:color w:val="943634" w:themeColor="accent2" w:themeShade="BF"/>
+    </w:rPr>
+    <w:tblPr>
+      <w:tblStyleRowBandSize w:val="1"/>
+      <w:tblStyleColBandSize w:val="1"/>
+      <w:tblInd w:w="0" w:type="dxa"/>
+      <w:tblBorders>
+        <w:top w:val="single" w:sz="8" w:space="0" w:color="C0504D" w:themeColor="accent2"/>
+        <w:bottom w:val="single" w:sz="8" w:space="0" w:color="C0504D" w:themeColor="accent2"/>
+      </w:tblBorders>
+      <w:tblCellMar>
+        <w:top w:w="0" w:type="dxa"/>
+        <w:left w:w="108" w:type="dxa"/>
+        <w:bottom w:w="0" w:type="dxa"/>
+        <w:right w:w="108" w:type="dxa"/>
+      </w:tblCellMar>
+    </w:tblPr>
+    <w:tblStylePr w:type="firstRow">
+      <w:pPr>
+        <w:spacing w:before="0" w:after="0" w:line="240" w:lineRule="auto"/>
+      </w:pPr>
+      <w:rPr>
+        <w:b/>
+        <w:bCs/>
+      </w:rPr>
+      <w:tblPr/>
+      <w:tcPr>
+        <w:tcBorders>
+          <w:top w:val="single" w:sz="8" w:space="0" w:color="C0504D" w:themeColor="accent2"/>
+          <w:left w:val="nil"/>
+          <w:bottom w:val="single" w:sz="8" w:space="0" w:color="C0504D" w:themeColor="accent2"/>
+          <w:right w:val="nil"/>
+          <w:insideH w:val="nil"/>
+          <w:insideV w:val="nil"/>
+        </w:tcBorders>
+      </w:tcPr>
+    </w:tblStylePr>
+    <w:tblStylePr w:type="lastRow">
+      <w:pPr>
+        <w:spacing w:before="0" w:after="0" w:line="240" w:lineRule="auto"/>
+      </w:pPr>
+      <w:rPr>
+        <w:b/>
+        <w:bCs/>
+      </w:rPr>
+      <w:tblPr/>
+      <w:tcPr>
+        <w:tcBorders>
+          <w:top w:val="single" w:sz="8" w:space="0" w:color="C0504D" w:themeColor="accent2"/>
+          <w:left w:val="nil"/>
+          <w:bottom w:val="single" w:sz="8" w:space="0" w:color="C0504D" w:themeColor="accent2"/>
+          <w:right w:val="nil"/>
+          <w:insideH w:val="nil"/>
+          <w:insideV w:val="nil"/>
+        </w:tcBorders>
+      </w:tcPr>
+    </w:tblStylePr>
+    <w:tblStylePr w:type="firstCol">
+      <w:rPr>
+        <w:b/>
+        <w:bCs/>
+      </w:rPr>
+    </w:tblStylePr>
+    <w:tblStylePr w:type="lastCol">
+      <w:rPr>
+        <w:b/>
+        <w:bCs/>
+      </w:rPr>
+    </w:tblStylePr>
+    <w:tblStylePr w:type="band1Vert">
+      <w:tblPr/>
+      <w:tcPr>
+        <w:tcBorders>
+          <w:left w:val="nil"/>
+          <w:right w:val="nil"/>
+          <w:insideH w:val="nil"/>
+          <w:insideV w:val="nil"/>
+        </w:tcBorders>
+        <w:shd w:val="clear" w:color="auto" w:fill="EFD3D2" w:themeFill="accent2" w:themeFillTint="3F"/>
+      </w:tcPr>
+    </w:tblStylePr>
+    <w:tblStylePr w:type="band1Horz">
+      <w:tblPr/>
+      <w:tcPr>
+        <w:tcBorders>
+          <w:left w:val="nil"/>
+          <w:right w:val="nil"/>
+          <w:insideH w:val="nil"/>
+          <w:insideV w:val="nil"/>
+        </w:tcBorders>
+        <w:shd w:val="clear" w:color="auto" w:fill="EFD3D2" w:themeFill="accent2" w:themeFillTint="3F"/>
+      </w:tcPr>
+    </w:tblStylePr>
+  </w:style>
+  <w:style w:type="table" w:styleId="Listaclara">
+    <w:name w:val="Light List"/>
+    <w:basedOn w:val="Tablanormal"/>
+    <w:uiPriority w:val="61"/>
+    <w:rsid w:val="003F438B"/>
+    <w:pPr>
+      <w:spacing w:after="0" w:line="240" w:lineRule="auto"/>
+    </w:pPr>
+    <w:tblPr>
+      <w:tblStyleRowBandSize w:val="1"/>
+      <w:tblStyleColBandSize w:val="1"/>
+      <w:tblInd w:w="0" w:type="dxa"/>
+      <w:tblBorders>
+        <w:top w:val="single" w:sz="8" w:space="0" w:color="000000" w:themeColor="text1"/>
+        <w:left w:val="single" w:sz="8" w:space="0" w:color="000000" w:themeColor="text1"/>
+        <w:bottom w:val="single" w:sz="8" w:space="0" w:color="000000" w:themeColor="text1"/>
+        <w:right w:val="single" w:sz="8" w:space="0" w:color="000000" w:themeColor="text1"/>
+      </w:tblBorders>
+      <w:tblCellMar>
+        <w:top w:w="0" w:type="dxa"/>
+        <w:left w:w="108" w:type="dxa"/>
+        <w:bottom w:w="0" w:type="dxa"/>
+        <w:right w:w="108" w:type="dxa"/>
+      </w:tblCellMar>
+    </w:tblPr>
+    <w:tblStylePr w:type="firstRow">
+      <w:pPr>
+        <w:spacing w:before="0" w:after="0" w:line="240" w:lineRule="auto"/>
+      </w:pPr>
+      <w:rPr>
+        <w:b/>
+        <w:bCs/>
+        <w:color w:val="FFFFFF" w:themeColor="background1"/>
+      </w:rPr>
+      <w:tblPr/>
+      <w:tcPr>
+        <w:shd w:val="clear" w:color="auto" w:fill="000000" w:themeFill="text1"/>
+      </w:tcPr>
+    </w:tblStylePr>
+    <w:tblStylePr w:type="lastRow">
+      <w:pPr>
+        <w:spacing w:before="0" w:after="0" w:line="240" w:lineRule="auto"/>
+      </w:pPr>
+      <w:rPr>
+        <w:b/>
+        <w:bCs/>
+      </w:rPr>
+      <w:tblPr/>
+      <w:tcPr>
+        <w:tcBorders>
+          <w:top w:val="double" w:sz="6" w:space="0" w:color="000000" w:themeColor="text1"/>
+          <w:left w:val="single" w:sz="8" w:space="0" w:color="000000" w:themeColor="text1"/>
+          <w:bottom w:val="single" w:sz="8" w:space="0" w:color="000000" w:themeColor="text1"/>
+          <w:right w:val="single" w:sz="8" w:space="0" w:color="000000" w:themeColor="text1"/>
+        </w:tcBorders>
+      </w:tcPr>
+    </w:tblStylePr>
+    <w:tblStylePr w:type="firstCol">
+      <w:rPr>
+        <w:b/>
+        <w:bCs/>
+      </w:rPr>
+    </w:tblStylePr>
+    <w:tblStylePr w:type="lastCol">
+      <w:rPr>
+        <w:b/>
+        <w:bCs/>
+      </w:rPr>
+    </w:tblStylePr>
+    <w:tblStylePr w:type="band1Vert">
+      <w:tblPr/>
+      <w:tcPr>
+        <w:tcBorders>
+          <w:top w:val="single" w:sz="8" w:space="0" w:color="000000" w:themeColor="text1"/>
+          <w:left w:val="single" w:sz="8" w:space="0" w:color="000000" w:themeColor="text1"/>
+          <w:bottom w:val="single" w:sz="8" w:space="0" w:color="000000" w:themeColor="text1"/>
+          <w:right w:val="single" w:sz="8" w:space="0" w:color="000000" w:themeColor="text1"/>
+        </w:tcBorders>
+      </w:tcPr>
+    </w:tblStylePr>
+    <w:tblStylePr w:type="band1Horz">
+      <w:tblPr/>
+      <w:tcPr>
+        <w:tcBorders>
+          <w:top w:val="single" w:sz="8" w:space="0" w:color="000000" w:themeColor="text1"/>
+          <w:left w:val="single" w:sz="8" w:space="0" w:color="000000" w:themeColor="text1"/>
+          <w:bottom w:val="single" w:sz="8" w:space="0" w:color="000000" w:themeColor="text1"/>
+          <w:right w:val="single" w:sz="8" w:space="0" w:color="000000" w:themeColor="text1"/>
+        </w:tcBorders>
+      </w:tcPr>
+    </w:tblStylePr>
   </w:style>
 </w:styles>
 </file>

</xml_diff>